<commit_message>
Added tutorial story board
</commit_message>
<xml_diff>
--- a/Assignment 2/Tutorial.docx
+++ b/Assignment 2/Tutorial.docx
@@ -228,8 +228,6 @@
       <w:r>
         <w:t>understands the story</w:t>
       </w:r>
-      <w:bookmarkStart w:id="0" w:name="_GoBack"/>
-      <w:bookmarkEnd w:id="0"/>
     </w:p>
     <w:p>
       <w:pPr>
@@ -353,20 +351,24 @@
     <w:p/>
     <w:p/>
     <w:p/>
+    <w:p/>
+    <w:p/>
     <w:p>
       <w:pPr>
         <w:jc w:val="center"/>
       </w:pPr>
       <w:r>
+        <w:lastRenderedPageBreak/>
         <w:t>Layout of the tutorial</w:t>
       </w:r>
+      <w:bookmarkStart w:id="0" w:name="_GoBack"/>
+      <w:bookmarkEnd w:id="0"/>
     </w:p>
     <w:p>
       <w:r>
         <w:rPr>
           <w:noProof/>
         </w:rPr>
-        <w:lastRenderedPageBreak/>
         <w:drawing>
           <wp:anchor distT="0" distB="0" distL="114300" distR="114300" simplePos="0" relativeHeight="251652096" behindDoc="0" locked="0" layoutInCell="1" allowOverlap="1" wp14:anchorId="199C1598" wp14:editId="0D975968">
             <wp:simplePos x="0" y="0"/>
@@ -634,6 +636,7 @@
         <w:jc w:val="center"/>
       </w:pPr>
       <w:r>
+        <w:lastRenderedPageBreak/>
         <w:t>Introduce jumping</w:t>
       </w:r>
     </w:p>
@@ -642,7 +645,6 @@
         <w:rPr>
           <w:noProof/>
         </w:rPr>
-        <w:lastRenderedPageBreak/>
         <mc:AlternateContent>
           <mc:Choice Requires="wpg">
             <w:drawing>
@@ -1045,6 +1047,7 @@
         <w:jc w:val="center"/>
       </w:pPr>
       <w:r>
+        <w:lastRenderedPageBreak/>
         <w:t>Introduce enemies</w:t>
       </w:r>
     </w:p>
@@ -1053,7 +1056,6 @@
         <w:rPr>
           <w:noProof/>
         </w:rPr>
-        <w:lastRenderedPageBreak/>
         <mc:AlternateContent>
           <mc:Choice Requires="wpg">
             <w:drawing>
@@ -1358,6 +1360,7 @@
         <w:jc w:val="center"/>
       </w:pPr>
       <w:r>
+        <w:lastRenderedPageBreak/>
         <w:t>Introduce traps</w:t>
       </w:r>
     </w:p>
@@ -1366,7 +1369,6 @@
         <w:rPr>
           <w:noProof/>
         </w:rPr>
-        <w:lastRenderedPageBreak/>
         <mc:AlternateContent>
           <mc:Choice Requires="wpg">
             <w:drawing>

</xml_diff>

<commit_message>
Finished tutorial, turned into html, moved images
</commit_message>
<xml_diff>
--- a/Assignment 2/Tutorial.docx
+++ b/Assignment 2/Tutorial.docx
@@ -18,6 +18,31 @@
       </w:r>
     </w:p>
     <w:p>
+      <w:r>
+        <w:t>The tutorial is the introductory level to the game. It is used to introduce the player to the mechanics so they can be</w:t>
+      </w:r>
+      <w:r>
+        <w:t>come familiar with them. The player, as they run through the tutorial, will encounter each mechanic and be given a</w:t>
+      </w:r>
+      <w:r>
+        <w:t xml:space="preserve"> short description to how it works. The player will encounter the mechanics throughout the tutorial but only be introduced to one at a time.</w:t>
+      </w:r>
+    </w:p>
+    <w:p>
+      <w:r>
+        <w:t xml:space="preserve">The order </w:t>
+      </w:r>
+      <w:r>
+        <w:t xml:space="preserve">that </w:t>
+      </w:r>
+      <w:r>
+        <w:t>mechani</w:t>
+      </w:r>
+      <w:r>
+        <w:t>cs are introduced in is:</w:t>
+      </w:r>
+    </w:p>
+    <w:p>
       <w:pPr>
         <w:pStyle w:val="ListParagraph"/>
         <w:numPr>
@@ -26,19 +51,7 @@
         </w:numPr>
       </w:pPr>
       <w:r>
-        <w:t>What the tutorial is</w:t>
-      </w:r>
-    </w:p>
-    <w:p>
-      <w:pPr>
-        <w:pStyle w:val="ListParagraph"/>
-        <w:numPr>
-          <w:ilvl w:val="1"/>
-          <w:numId w:val="1"/>
-        </w:numPr>
-      </w:pPr>
-      <w:r>
-        <w:t>The purpose</w:t>
+        <w:t>Movement controls</w:t>
       </w:r>
     </w:p>
     <w:p>
@@ -50,44 +63,7 @@
         </w:numPr>
       </w:pPr>
       <w:r>
-        <w:t>The structure</w:t>
-      </w:r>
-    </w:p>
-    <w:p>
-      <w:pPr>
-        <w:pStyle w:val="ListParagraph"/>
-        <w:numPr>
-          <w:ilvl w:val="1"/>
-          <w:numId w:val="1"/>
-        </w:numPr>
-      </w:pPr>
-      <w:r>
-        <w:t>Why</w:t>
-      </w:r>
-    </w:p>
-    <w:p>
-      <w:r>
-        <w:t>The tutorial is the introductory level to the game. It is used to introduce the player to the mechanics so they can be</w:t>
-      </w:r>
-      <w:r>
-        <w:t>come familiar with them. The player, as they run through the tutorial, will encounter each mechanic and be given a</w:t>
-      </w:r>
-      <w:r>
-        <w:t xml:space="preserve"> short description to how it works. The player will encounter the mechanics throughout the tutorial but only be introduced to one at a time.</w:t>
-      </w:r>
-    </w:p>
-    <w:p>
-      <w:r>
-        <w:t xml:space="preserve">The order </w:t>
-      </w:r>
-      <w:r>
-        <w:t xml:space="preserve">that </w:t>
-      </w:r>
-      <w:r>
-        <w:t>mechani</w:t>
-      </w:r>
-      <w:r>
-        <w:t>cs are introduced in is:</w:t>
+        <w:t>Obstacles (Jumping)</w:t>
       </w:r>
     </w:p>
     <w:p>
@@ -99,7 +75,7 @@
         </w:numPr>
       </w:pPr>
       <w:r>
-        <w:t>Movement controls</w:t>
+        <w:t>Enemies</w:t>
       </w:r>
     </w:p>
     <w:p>
@@ -111,30 +87,6 @@
         </w:numPr>
       </w:pPr>
       <w:r>
-        <w:t>Obstacles (Jumping)</w:t>
-      </w:r>
-    </w:p>
-    <w:p>
-      <w:pPr>
-        <w:pStyle w:val="ListParagraph"/>
-        <w:numPr>
-          <w:ilvl w:val="0"/>
-          <w:numId w:val="1"/>
-        </w:numPr>
-      </w:pPr>
-      <w:r>
-        <w:t>Enemies</w:t>
-      </w:r>
-    </w:p>
-    <w:p>
-      <w:pPr>
-        <w:pStyle w:val="ListParagraph"/>
-        <w:numPr>
-          <w:ilvl w:val="0"/>
-          <w:numId w:val="1"/>
-        </w:numPr>
-      </w:pPr>
-      <w:r>
         <w:t>Traps</w:t>
       </w:r>
     </w:p>
@@ -174,19 +126,14 @@
     </w:p>
     <w:p>
       <w:r>
-        <w:t>As a player, I want the tutorial to engage me so that it makes me want to keep playing</w:t>
-      </w:r>
-    </w:p>
-    <w:p>
-      <w:r>
         <w:t>As a player, I want to know the story so that I understand why the character is here</w:t>
       </w:r>
     </w:p>
-    <w:p/>
-    <w:p/>
-    <w:p/>
-    <w:p/>
-    <w:p/>
+    <w:p>
+      <w:r>
+        <w:t>As a player, I want to be shown the mechanics so that I understand how to interact with them</w:t>
+      </w:r>
+    </w:p>
     <w:p>
       <w:pPr>
         <w:rPr>
@@ -203,152 +150,69 @@
       </w:r>
     </w:p>
     <w:p>
-      <w:pPr>
-        <w:pStyle w:val="ListParagraph"/>
-        <w:numPr>
-          <w:ilvl w:val="0"/>
-          <w:numId w:val="1"/>
-        </w:numPr>
-      </w:pPr>
-      <w:r>
-        <w:t>The player understands the controls</w:t>
-      </w:r>
-    </w:p>
-    <w:p>
-      <w:pPr>
-        <w:pStyle w:val="ListParagraph"/>
-        <w:numPr>
-          <w:ilvl w:val="0"/>
-          <w:numId w:val="1"/>
-        </w:numPr>
-      </w:pPr>
-      <w:r>
-        <w:t xml:space="preserve">The player </w:t>
-      </w:r>
-      <w:r>
-        <w:t>understands the story</w:t>
-      </w:r>
-    </w:p>
-    <w:p>
-      <w:pPr>
-        <w:pStyle w:val="ListParagraph"/>
-        <w:numPr>
-          <w:ilvl w:val="0"/>
-          <w:numId w:val="1"/>
-        </w:numPr>
-      </w:pPr>
-      <w:r>
-        <w:lastRenderedPageBreak/>
-        <w:t>The player understands the goal</w:t>
-      </w:r>
-    </w:p>
-    <w:p>
-      <w:pPr>
-        <w:pStyle w:val="ListParagraph"/>
-        <w:numPr>
-          <w:ilvl w:val="0"/>
-          <w:numId w:val="1"/>
-        </w:numPr>
-      </w:pPr>
-      <w:r>
-        <w:t>All triggers happen correctly</w:t>
-      </w:r>
-    </w:p>
-    <w:p/>
-    <w:p/>
-    <w:p>
-      <w:r>
-        <w:t xml:space="preserve">In order for the tutorial to be successful, it has to pass certain criteria. These criteria can be split into two parts: </w:t>
-      </w:r>
-      <w:r>
-        <w:t xml:space="preserve">technical </w:t>
-      </w:r>
-      <w:r>
-        <w:t xml:space="preserve">criteria and player criteria. On the player side, it’s about how the </w:t>
-      </w:r>
-      <w:r>
-        <w:t>player feels after playing through the tutorial. This can include:</w:t>
-      </w:r>
-    </w:p>
-    <w:p>
-      <w:pPr>
-        <w:pStyle w:val="ListParagraph"/>
-        <w:numPr>
-          <w:ilvl w:val="0"/>
-          <w:numId w:val="1"/>
-        </w:numPr>
-      </w:pPr>
-      <w:r>
-        <w:t>The player understood the controls</w:t>
-      </w:r>
-    </w:p>
-    <w:p>
-      <w:pPr>
-        <w:pStyle w:val="ListParagraph"/>
-        <w:numPr>
-          <w:ilvl w:val="0"/>
-          <w:numId w:val="1"/>
-        </w:numPr>
-      </w:pPr>
-      <w:r>
-        <w:t>The player understood the goal of the tutorial</w:t>
-      </w:r>
-    </w:p>
-    <w:p>
-      <w:pPr>
-        <w:pStyle w:val="ListParagraph"/>
-        <w:numPr>
-          <w:ilvl w:val="0"/>
-          <w:numId w:val="1"/>
-        </w:numPr>
-      </w:pPr>
-      <w:r>
-        <w:t>The player understood the story of the game</w:t>
-      </w:r>
-    </w:p>
-    <w:p>
-      <w:r>
-        <w:t>The technical criteria are based on whether the tutorial is working on a functional level. This can include:</w:t>
-      </w:r>
-    </w:p>
-    <w:p>
-      <w:pPr>
-        <w:pStyle w:val="ListParagraph"/>
-        <w:numPr>
-          <w:ilvl w:val="0"/>
-          <w:numId w:val="1"/>
-        </w:numPr>
-      </w:pPr>
-      <w:r>
-        <w:t>Triggers are functioning correctly</w:t>
-      </w:r>
-    </w:p>
-    <w:p>
-      <w:pPr>
-        <w:pStyle w:val="ListParagraph"/>
-        <w:numPr>
-          <w:ilvl w:val="0"/>
-          <w:numId w:val="1"/>
-        </w:numPr>
-      </w:pPr>
-      <w:r>
-        <w:t>The character does not get stuck</w:t>
-      </w:r>
-    </w:p>
-    <w:p/>
-    <w:p/>
-    <w:p/>
-    <w:p/>
-    <w:p/>
-    <w:p/>
-    <w:p/>
-    <w:p/>
-    <w:p/>
-    <w:p/>
-    <w:p/>
-    <w:p/>
-    <w:p/>
-    <w:p/>
+      <w:r>
+        <w:t>Scenario 1: Player starts tutorial</w:t>
+      </w:r>
+    </w:p>
+    <w:p>
+      <w:r>
+        <w:t xml:space="preserve">Given I’m a player starting the tutorial, when I spawn in, the game shows me how to interact with the game and when I encounter a new mechanic, the game shows me </w:t>
+      </w:r>
+      <w:r>
+        <w:t>how it works</w:t>
+      </w:r>
+      <w:r>
+        <w:t>.</w:t>
+      </w:r>
+    </w:p>
+    <w:p>
+      <w:r>
+        <w:t xml:space="preserve">Scenario 2: </w:t>
+      </w:r>
+      <w:r>
+        <w:t>Player reaches village</w:t>
+      </w:r>
+    </w:p>
+    <w:p>
+      <w:r>
+        <w:t>Given I’m a player</w:t>
+      </w:r>
+      <w:r>
+        <w:t xml:space="preserve"> in the tutorial, when I reach the village, the game tells me the reason why the character is here.</w:t>
+      </w:r>
+    </w:p>
+    <w:p/>
+    <w:p/>
+    <w:p/>
+    <w:p/>
+    <w:p/>
+    <w:p/>
+    <w:p/>
+    <w:p/>
+    <w:p/>
+    <w:p/>
+    <w:p/>
+    <w:p/>
+    <w:p/>
+    <w:p/>
+    <w:p/>
+    <w:p/>
+    <w:p/>
+    <w:p/>
+    <w:p/>
+    <w:p/>
+    <w:p/>
+    <w:p/>
+    <w:p/>
+    <w:p/>
+    <w:p/>
+    <w:p/>
+    <w:p/>
+    <w:p/>
+    <w:p>
+      <w:bookmarkStart w:id="0" w:name="_GoBack"/>
+      <w:bookmarkEnd w:id="0"/>
+    </w:p>
     <w:p/>
     <w:p/>
     <w:p/>
@@ -361,8 +225,6 @@
         <w:lastRenderedPageBreak/>
         <w:t>Layout of the tutorial</w:t>
       </w:r>
-      <w:bookmarkStart w:id="0" w:name="_GoBack"/>
-      <w:bookmarkEnd w:id="0"/>
     </w:p>
     <w:p>
       <w:r>

</xml_diff>